<commit_message>
mongo db and api pratice
</commit_message>
<xml_diff>
--- a/MongoDb/MongoDb.docx
+++ b/MongoDb/MongoDb.docx
@@ -39,80 +39,6 @@
             <wp:extent cx="5943600" cy="2900045"/>
             <wp:effectExtent l="0" t="0" r="0" b="0"/>
             <wp:docPr id="1" name="Picture 1"/>
-            <wp:cNvGraphicFramePr>
-              <a:graphicFrameLocks xmlns:a="http://schemas.openxmlformats.org/drawingml/2006/main" noChangeAspect="1"/>
-            </wp:cNvGraphicFramePr>
-            <a:graphic xmlns:a="http://schemas.openxmlformats.org/drawingml/2006/main">
-              <a:graphicData uri="http://schemas.openxmlformats.org/drawingml/2006/picture">
-                <pic:pic xmlns:pic="http://schemas.openxmlformats.org/drawingml/2006/picture">
-                  <pic:nvPicPr>
-                    <pic:cNvPr id="1" name=""/>
-                    <pic:cNvPicPr/>
-                  </pic:nvPicPr>
-                  <pic:blipFill>
-                    <a:blip r:embed="rId4"/>
-                    <a:stretch>
-                      <a:fillRect/>
-                    </a:stretch>
-                  </pic:blipFill>
-                  <pic:spPr>
-                    <a:xfrm>
-                      <a:off x="0" y="0"/>
-                      <a:ext cx="5943600" cy="2900045"/>
-                    </a:xfrm>
-                    <a:prstGeom prst="rect">
-                      <a:avLst/>
-                    </a:prstGeom>
-                  </pic:spPr>
-                </pic:pic>
-              </a:graphicData>
-            </a:graphic>
-          </wp:inline>
-        </w:drawing>
-      </w:r>
-    </w:p>
-    <w:p>
-      <w:pPr>
-        <w:rPr>
-          <w:b/>
-        </w:rPr>
-      </w:pPr>
-    </w:p>
-    <w:p>
-      <w:pPr>
-        <w:rPr>
-          <w:b/>
-        </w:rPr>
-      </w:pPr>
-    </w:p>
-    <w:p>
-      <w:pPr>
-        <w:rPr>
-          <w:b/>
-        </w:rPr>
-      </w:pPr>
-      <w:r>
-        <w:rPr>
-          <w:b/>
-        </w:rPr>
-        <w:t>Create:</w:t>
-      </w:r>
-    </w:p>
-    <w:p>
-      <w:pPr>
-        <w:rPr>
-          <w:b/>
-        </w:rPr>
-      </w:pPr>
-      <w:r>
-        <w:rPr>
-          <w:noProof/>
-        </w:rPr>
-        <w:drawing>
-          <wp:inline distT="0" distB="0" distL="0" distR="0" wp14:anchorId="76C16BF8" wp14:editId="2F22DA1F">
-            <wp:extent cx="5943600" cy="668655"/>
-            <wp:effectExtent l="0" t="0" r="0" b="0"/>
-            <wp:docPr id="2" name="Picture 2"/>
             <wp:cNvGraphicFramePr>
               <a:graphicFrameLocks xmlns:a="http://schemas.openxmlformats.org/drawingml/2006/main" noChangeAspect="1"/>
             </wp:cNvGraphicFramePr>
@@ -132,7 +58,7 @@
                   <pic:spPr>
                     <a:xfrm>
                       <a:off x="0" y="0"/>
-                      <a:ext cx="5943600" cy="668655"/>
+                      <a:ext cx="5943600" cy="2900045"/>
                     </a:xfrm>
                     <a:prstGeom prst="rect">
                       <a:avLst/>
@@ -151,15 +77,42 @@
           <w:b/>
         </w:rPr>
       </w:pPr>
+    </w:p>
+    <w:p>
+      <w:pPr>
+        <w:rPr>
+          <w:b/>
+        </w:rPr>
+      </w:pPr>
+    </w:p>
+    <w:p>
+      <w:pPr>
+        <w:rPr>
+          <w:b/>
+        </w:rPr>
+      </w:pPr>
+      <w:r>
+        <w:rPr>
+          <w:b/>
+        </w:rPr>
+        <w:t>Create:</w:t>
+      </w:r>
+    </w:p>
+    <w:p>
+      <w:pPr>
+        <w:rPr>
+          <w:b/>
+        </w:rPr>
+      </w:pPr>
       <w:r>
         <w:rPr>
           <w:noProof/>
         </w:rPr>
         <w:drawing>
-          <wp:inline distT="0" distB="0" distL="0" distR="0" wp14:anchorId="60E773AF" wp14:editId="58A21558">
-            <wp:extent cx="3990975" cy="1390650"/>
-            <wp:effectExtent l="0" t="0" r="9525" b="0"/>
-            <wp:docPr id="5" name="Picture 5"/>
+          <wp:inline distT="0" distB="0" distL="0" distR="0" wp14:anchorId="76C16BF8" wp14:editId="2F22DA1F">
+            <wp:extent cx="5943600" cy="668655"/>
+            <wp:effectExtent l="0" t="0" r="0" b="0"/>
+            <wp:docPr id="2" name="Picture 2"/>
             <wp:cNvGraphicFramePr>
               <a:graphicFrameLocks xmlns:a="http://schemas.openxmlformats.org/drawingml/2006/main" noChangeAspect="1"/>
             </wp:cNvGraphicFramePr>
@@ -179,7 +132,7 @@
                   <pic:spPr>
                     <a:xfrm>
                       <a:off x="0" y="0"/>
-                      <a:ext cx="3990975" cy="1390650"/>
+                      <a:ext cx="5943600" cy="668655"/>
                     </a:xfrm>
                     <a:prstGeom prst="rect">
                       <a:avLst/>
@@ -202,12 +155,11 @@
         <w:rPr>
           <w:noProof/>
         </w:rPr>
-        <w:lastRenderedPageBreak/>
         <w:drawing>
-          <wp:inline distT="0" distB="0" distL="0" distR="0" wp14:anchorId="5CEADB01" wp14:editId="7F9BA2F2">
-            <wp:extent cx="4057650" cy="2962275"/>
-            <wp:effectExtent l="0" t="0" r="0" b="9525"/>
-            <wp:docPr id="3" name="Picture 3"/>
+          <wp:inline distT="0" distB="0" distL="0" distR="0" wp14:anchorId="60E773AF" wp14:editId="58A21558">
+            <wp:extent cx="3990975" cy="1390650"/>
+            <wp:effectExtent l="0" t="0" r="9525" b="0"/>
+            <wp:docPr id="5" name="Picture 5"/>
             <wp:cNvGraphicFramePr>
               <a:graphicFrameLocks xmlns:a="http://schemas.openxmlformats.org/drawingml/2006/main" noChangeAspect="1"/>
             </wp:cNvGraphicFramePr>
@@ -227,7 +179,7 @@
                   <pic:spPr>
                     <a:xfrm>
                       <a:off x="0" y="0"/>
-                      <a:ext cx="4057650" cy="2962275"/>
+                      <a:ext cx="3990975" cy="1390650"/>
                     </a:xfrm>
                     <a:prstGeom prst="rect">
                       <a:avLst/>
@@ -246,155 +198,16 @@
           <w:b/>
         </w:rPr>
       </w:pPr>
-    </w:p>
-    <w:p>
-      <w:pPr>
-        <w:rPr>
-          <w:b/>
-        </w:rPr>
-      </w:pPr>
-    </w:p>
-    <w:p>
-      <w:pPr>
-        <w:rPr>
-          <w:b/>
-        </w:rPr>
-      </w:pPr>
-    </w:p>
-    <w:p>
-      <w:pPr>
-        <w:rPr>
-          <w:b/>
-        </w:rPr>
-      </w:pPr>
-    </w:p>
-    <w:p>
-      <w:pPr>
-        <w:rPr>
-          <w:b/>
-        </w:rPr>
-      </w:pPr>
-    </w:p>
-    <w:p>
-      <w:pPr>
-        <w:rPr>
-          <w:b/>
-        </w:rPr>
-      </w:pPr>
-    </w:p>
-    <w:p>
-      <w:pPr>
-        <w:rPr>
-          <w:b/>
-        </w:rPr>
-      </w:pPr>
-    </w:p>
-    <w:p>
-      <w:pPr>
-        <w:rPr>
-          <w:b/>
-        </w:rPr>
-      </w:pPr>
-    </w:p>
-    <w:p>
-      <w:pPr>
-        <w:rPr>
-          <w:b/>
-        </w:rPr>
-      </w:pPr>
-    </w:p>
-    <w:p>
-      <w:pPr>
-        <w:rPr>
-          <w:b/>
-        </w:rPr>
-      </w:pPr>
-    </w:p>
-    <w:p>
-      <w:pPr>
-        <w:rPr>
-          <w:b/>
-        </w:rPr>
-      </w:pPr>
-    </w:p>
-    <w:p>
-      <w:pPr>
-        <w:rPr>
-          <w:b/>
-        </w:rPr>
-      </w:pPr>
-    </w:p>
-    <w:p>
-      <w:pPr>
-        <w:rPr>
-          <w:b/>
-        </w:rPr>
-      </w:pPr>
-    </w:p>
-    <w:p>
-      <w:pPr>
-        <w:rPr>
-          <w:b/>
-        </w:rPr>
-      </w:pPr>
-    </w:p>
-    <w:p>
-      <w:pPr>
-        <w:rPr>
-          <w:b/>
-        </w:rPr>
-      </w:pPr>
-    </w:p>
-    <w:p>
-      <w:pPr>
-        <w:rPr>
-          <w:b/>
-        </w:rPr>
-      </w:pPr>
-    </w:p>
-    <w:p>
-      <w:pPr>
-        <w:rPr>
-          <w:b/>
-        </w:rPr>
-      </w:pPr>
-    </w:p>
-    <w:p>
-      <w:pPr>
-        <w:rPr>
-          <w:b/>
-        </w:rPr>
-      </w:pPr>
-    </w:p>
-    <w:p>
-      <w:pPr>
-        <w:rPr>
-          <w:b/>
-        </w:rPr>
-      </w:pPr>
-      <w:r>
-        <w:rPr>
-          <w:b/>
+      <w:r>
+        <w:rPr>
+          <w:noProof/>
         </w:rPr>
         <w:lastRenderedPageBreak/>
-        <w:t>Read:</w:t>
-      </w:r>
-    </w:p>
-    <w:p>
-      <w:pPr>
-        <w:rPr>
-          <w:b/>
-        </w:rPr>
-      </w:pPr>
-      <w:r>
-        <w:rPr>
-          <w:noProof/>
-        </w:rPr>
         <w:drawing>
-          <wp:inline distT="0" distB="0" distL="0" distR="0" wp14:anchorId="6108F2FD" wp14:editId="06C46072">
-            <wp:extent cx="5490918" cy="5876925"/>
-            <wp:effectExtent l="0" t="0" r="0" b="0"/>
-            <wp:docPr id="4" name="Picture 4"/>
+          <wp:inline distT="0" distB="0" distL="0" distR="0" wp14:anchorId="5CEADB01" wp14:editId="7F9BA2F2">
+            <wp:extent cx="4057650" cy="2962275"/>
+            <wp:effectExtent l="0" t="0" r="0" b="9525"/>
+            <wp:docPr id="3" name="Picture 3"/>
             <wp:cNvGraphicFramePr>
               <a:graphicFrameLocks xmlns:a="http://schemas.openxmlformats.org/drawingml/2006/main" noChangeAspect="1"/>
             </wp:cNvGraphicFramePr>
@@ -414,7 +227,7 @@
                   <pic:spPr>
                     <a:xfrm>
                       <a:off x="0" y="0"/>
-                      <a:ext cx="5495268" cy="5881581"/>
+                      <a:ext cx="4057650" cy="2962275"/>
                     </a:xfrm>
                     <a:prstGeom prst="rect">
                       <a:avLst/>
@@ -440,28 +253,148 @@
           <w:b/>
         </w:rPr>
       </w:pPr>
-      <w:r>
-        <w:rPr>
-          <w:b/>
-        </w:rPr>
-        <w:t>Update:</w:t>
-      </w:r>
-    </w:p>
-    <w:p>
-      <w:pPr>
+    </w:p>
+    <w:p>
+      <w:pPr>
+        <w:rPr>
+          <w:b/>
+        </w:rPr>
+      </w:pPr>
+    </w:p>
+    <w:p>
+      <w:pPr>
+        <w:rPr>
+          <w:b/>
+        </w:rPr>
+      </w:pPr>
+    </w:p>
+    <w:p>
+      <w:pPr>
+        <w:rPr>
+          <w:b/>
+        </w:rPr>
+      </w:pPr>
+    </w:p>
+    <w:p>
+      <w:pPr>
+        <w:rPr>
+          <w:b/>
+        </w:rPr>
+      </w:pPr>
+    </w:p>
+    <w:p>
+      <w:pPr>
+        <w:rPr>
+          <w:b/>
+        </w:rPr>
+      </w:pPr>
+    </w:p>
+    <w:p>
+      <w:pPr>
+        <w:rPr>
+          <w:b/>
+        </w:rPr>
+      </w:pPr>
+    </w:p>
+    <w:p>
+      <w:pPr>
+        <w:rPr>
+          <w:b/>
+        </w:rPr>
+      </w:pPr>
+    </w:p>
+    <w:p>
+      <w:pPr>
+        <w:rPr>
+          <w:b/>
+        </w:rPr>
+      </w:pPr>
+    </w:p>
+    <w:p>
+      <w:pPr>
+        <w:rPr>
+          <w:b/>
+        </w:rPr>
+      </w:pPr>
+    </w:p>
+    <w:p>
+      <w:pPr>
+        <w:rPr>
+          <w:b/>
+        </w:rPr>
+      </w:pPr>
+    </w:p>
+    <w:p>
+      <w:pPr>
+        <w:rPr>
+          <w:b/>
+        </w:rPr>
+      </w:pPr>
+    </w:p>
+    <w:p>
+      <w:pPr>
+        <w:rPr>
+          <w:b/>
+        </w:rPr>
+      </w:pPr>
+    </w:p>
+    <w:p>
+      <w:pPr>
+        <w:rPr>
+          <w:b/>
+        </w:rPr>
+      </w:pPr>
+    </w:p>
+    <w:p>
+      <w:pPr>
+        <w:rPr>
+          <w:b/>
+        </w:rPr>
+      </w:pPr>
+    </w:p>
+    <w:p>
+      <w:pPr>
+        <w:rPr>
+          <w:b/>
+        </w:rPr>
+      </w:pPr>
+    </w:p>
+    <w:p>
+      <w:pPr>
+        <w:rPr>
+          <w:b/>
+        </w:rPr>
+      </w:pPr>
+    </w:p>
+    <w:p>
+      <w:pPr>
+        <w:rPr>
+          <w:b/>
+        </w:rPr>
+      </w:pPr>
+      <w:r>
+        <w:rPr>
+          <w:b/>
+        </w:rPr>
+        <w:lastRenderedPageBreak/>
+        <w:t>Read:</w:t>
+      </w:r>
+    </w:p>
+    <w:p>
+      <w:pPr>
+        <w:rPr>
+          <w:b/>
+        </w:rPr>
+      </w:pPr>
+      <w:r>
         <w:rPr>
           <w:noProof/>
         </w:rPr>
-      </w:pPr>
-      <w:r>
-        <w:rPr>
-          <w:noProof/>
-        </w:rPr>
         <w:drawing>
-          <wp:inline distT="0" distB="0" distL="0" distR="0" wp14:anchorId="68E2627A" wp14:editId="074BF457">
-            <wp:extent cx="4676775" cy="1209675"/>
-            <wp:effectExtent l="0" t="0" r="9525" b="9525"/>
-            <wp:docPr id="7" name="Picture 7"/>
+          <wp:inline distT="0" distB="0" distL="0" distR="0" wp14:anchorId="6108F2FD" wp14:editId="06C46072">
+            <wp:extent cx="5490918" cy="5876925"/>
+            <wp:effectExtent l="0" t="0" r="0" b="0"/>
+            <wp:docPr id="4" name="Picture 4"/>
             <wp:cNvGraphicFramePr>
               <a:graphicFrameLocks xmlns:a="http://schemas.openxmlformats.org/drawingml/2006/main" noChangeAspect="1"/>
             </wp:cNvGraphicFramePr>
@@ -481,7 +414,7 @@
                   <pic:spPr>
                     <a:xfrm>
                       <a:off x="0" y="0"/>
-                      <a:ext cx="4676775" cy="1209675"/>
+                      <a:ext cx="5495268" cy="5881581"/>
                     </a:xfrm>
                     <a:prstGeom prst="rect">
                       <a:avLst/>
@@ -500,16 +433,35 @@
           <w:b/>
         </w:rPr>
       </w:pPr>
-      <w:r>
+    </w:p>
+    <w:p>
+      <w:pPr>
+        <w:rPr>
+          <w:b/>
+        </w:rPr>
+      </w:pPr>
+      <w:r>
+        <w:rPr>
+          <w:b/>
+        </w:rPr>
+        <w:t>Update:</w:t>
+      </w:r>
+    </w:p>
+    <w:p>
+      <w:pPr>
         <w:rPr>
           <w:noProof/>
         </w:rPr>
-        <w:lastRenderedPageBreak/>
+      </w:pPr>
+      <w:r>
+        <w:rPr>
+          <w:noProof/>
+        </w:rPr>
         <w:drawing>
-          <wp:inline distT="0" distB="0" distL="0" distR="0" wp14:anchorId="76FBD432" wp14:editId="7798DBCC">
-            <wp:extent cx="5943600" cy="1369695"/>
-            <wp:effectExtent l="0" t="0" r="0" b="1905"/>
-            <wp:docPr id="10" name="Picture 10"/>
+          <wp:inline distT="0" distB="0" distL="0" distR="0" wp14:anchorId="68E2627A" wp14:editId="074BF457">
+            <wp:extent cx="4676775" cy="1209675"/>
+            <wp:effectExtent l="0" t="0" r="9525" b="9525"/>
+            <wp:docPr id="7" name="Picture 7"/>
             <wp:cNvGraphicFramePr>
               <a:graphicFrameLocks xmlns:a="http://schemas.openxmlformats.org/drawingml/2006/main" noChangeAspect="1"/>
             </wp:cNvGraphicFramePr>
@@ -529,7 +481,7 @@
                   <pic:spPr>
                     <a:xfrm>
                       <a:off x="0" y="0"/>
-                      <a:ext cx="5943600" cy="1369695"/>
+                      <a:ext cx="4676775" cy="1209675"/>
                     </a:xfrm>
                     <a:prstGeom prst="rect">
                       <a:avLst/>
@@ -552,11 +504,12 @@
         <w:rPr>
           <w:noProof/>
         </w:rPr>
+        <w:lastRenderedPageBreak/>
         <w:drawing>
-          <wp:inline distT="0" distB="0" distL="0" distR="0" wp14:anchorId="0A0C6777" wp14:editId="329D91E6">
-            <wp:extent cx="5943600" cy="1271270"/>
-            <wp:effectExtent l="0" t="0" r="0" b="5080"/>
-            <wp:docPr id="9" name="Picture 9"/>
+          <wp:inline distT="0" distB="0" distL="0" distR="0" wp14:anchorId="76FBD432" wp14:editId="7798DBCC">
+            <wp:extent cx="5943600" cy="1369695"/>
+            <wp:effectExtent l="0" t="0" r="0" b="1905"/>
+            <wp:docPr id="10" name="Picture 10"/>
             <wp:cNvGraphicFramePr>
               <a:graphicFrameLocks xmlns:a="http://schemas.openxmlformats.org/drawingml/2006/main" noChangeAspect="1"/>
             </wp:cNvGraphicFramePr>
@@ -576,7 +529,7 @@
                   <pic:spPr>
                     <a:xfrm>
                       <a:off x="0" y="0"/>
-                      <a:ext cx="5943600" cy="1271270"/>
+                      <a:ext cx="5943600" cy="1369695"/>
                     </a:xfrm>
                     <a:prstGeom prst="rect">
                       <a:avLst/>
@@ -595,35 +548,15 @@
           <w:b/>
         </w:rPr>
       </w:pPr>
-    </w:p>
-    <w:p>
-      <w:pPr>
-        <w:rPr>
-          <w:b/>
-        </w:rPr>
-      </w:pPr>
-      <w:r>
-        <w:rPr>
-          <w:b/>
-        </w:rPr>
-        <w:t>Delete:</w:t>
-      </w:r>
-    </w:p>
-    <w:p>
-      <w:pPr>
-        <w:rPr>
-          <w:b/>
-        </w:rPr>
-      </w:pPr>
       <w:r>
         <w:rPr>
           <w:noProof/>
         </w:rPr>
         <w:drawing>
-          <wp:inline distT="0" distB="0" distL="0" distR="0" wp14:anchorId="550A39F1" wp14:editId="1BF5841C">
-            <wp:extent cx="5295900" cy="914400"/>
-            <wp:effectExtent l="0" t="0" r="0" b="0"/>
-            <wp:docPr id="11" name="Picture 11"/>
+          <wp:inline distT="0" distB="0" distL="0" distR="0" wp14:anchorId="0A0C6777" wp14:editId="329D91E6">
+            <wp:extent cx="5943600" cy="1271270"/>
+            <wp:effectExtent l="0" t="0" r="0" b="5080"/>
+            <wp:docPr id="9" name="Picture 9"/>
             <wp:cNvGraphicFramePr>
               <a:graphicFrameLocks xmlns:a="http://schemas.openxmlformats.org/drawingml/2006/main" noChangeAspect="1"/>
             </wp:cNvGraphicFramePr>
@@ -643,7 +576,7 @@
                   <pic:spPr>
                     <a:xfrm>
                       <a:off x="0" y="0"/>
-                      <a:ext cx="5295900" cy="914400"/>
+                      <a:ext cx="5943600" cy="1271270"/>
                     </a:xfrm>
                     <a:prstGeom prst="rect">
                       <a:avLst/>
@@ -655,11 +588,25 @@
           </wp:inline>
         </w:drawing>
       </w:r>
-      <w:r>
-        <w:rPr>
-          <w:b/>
-        </w:rPr>
-        <w:tab/>
+    </w:p>
+    <w:p>
+      <w:pPr>
+        <w:rPr>
+          <w:b/>
+        </w:rPr>
+      </w:pPr>
+    </w:p>
+    <w:p>
+      <w:pPr>
+        <w:rPr>
+          <w:b/>
+        </w:rPr>
+      </w:pPr>
+      <w:r>
+        <w:rPr>
+          <w:b/>
+        </w:rPr>
+        <w:t>Delete:</w:t>
       </w:r>
     </w:p>
     <w:p>
@@ -673,10 +620,10 @@
           <w:noProof/>
         </w:rPr>
         <w:drawing>
-          <wp:inline distT="0" distB="0" distL="0" distR="0" wp14:anchorId="1FB0912C" wp14:editId="237F9215">
-            <wp:extent cx="4486275" cy="438150"/>
-            <wp:effectExtent l="0" t="0" r="9525" b="0"/>
-            <wp:docPr id="12" name="Picture 12"/>
+          <wp:inline distT="0" distB="0" distL="0" distR="0" wp14:anchorId="550A39F1" wp14:editId="1BF5841C">
+            <wp:extent cx="5295900" cy="914400"/>
+            <wp:effectExtent l="0" t="0" r="0" b="0"/>
+            <wp:docPr id="11" name="Picture 11"/>
             <wp:cNvGraphicFramePr>
               <a:graphicFrameLocks xmlns:a="http://schemas.openxmlformats.org/drawingml/2006/main" noChangeAspect="1"/>
             </wp:cNvGraphicFramePr>
@@ -696,7 +643,7 @@
                   <pic:spPr>
                     <a:xfrm>
                       <a:off x="0" y="0"/>
-                      <a:ext cx="4486275" cy="438150"/>
+                      <a:ext cx="5295900" cy="914400"/>
                     </a:xfrm>
                     <a:prstGeom prst="rect">
                       <a:avLst/>
@@ -708,71 +655,28 @@
           </wp:inline>
         </w:drawing>
       </w:r>
-    </w:p>
-    <w:p>
-      <w:pPr>
-        <w:rPr>
-          <w:b/>
-        </w:rPr>
-      </w:pPr>
-    </w:p>
-    <w:p>
-      <w:pPr>
-        <w:rPr>
-          <w:rFonts w:ascii="Segoe UI" w:hAnsi="Segoe UI" w:cs="Segoe UI"/>
-          <w:color w:val="D1D5DB"/>
-          <w:shd w:val="clear" w:color="auto" w:fill="444654"/>
-        </w:rPr>
-      </w:pPr>
-      <w:r>
-        <w:rPr>
-          <w:b/>
-        </w:rPr>
-        <w:t xml:space="preserve">Schemas: </w:t>
-      </w:r>
-      <w:r>
-        <w:t>In MongoDB, the schema is like a set of flexible rules for how your data can be stored. Unlike traditional databases with fixed tables, MongoDB lets you store data without a strict structure. This flexibility makes it easier to adapt to changing data needs in your applications</w:t>
-      </w:r>
-    </w:p>
-    <w:p>
-      <w:r>
-        <w:rPr>
-          <w:b/>
-        </w:rPr>
-        <w:t>Model:</w:t>
-      </w:r>
-      <w:r>
-        <w:t xml:space="preserve"> </w:t>
-      </w:r>
-      <w:r>
-        <w:t>In MongoDB, a "model" is like a blueprint for how you want to store and organize your data. It describes what kinds of information you expect to find in your database, such as the names and types of data fields (like name, age, email). Think of it as a template that helps you work with your data in a more organized way. This model is typically used in programming when you want to interact with MongoDB using code</w:t>
-      </w:r>
-    </w:p>
-    <w:p/>
-    <w:p>
-      <w:pPr>
-        <w:rPr>
-          <w:b/>
-        </w:rPr>
-      </w:pPr>
-      <w:r>
-        <w:rPr>
-          <w:b/>
-        </w:rPr>
-        <w:t>Comparison operator:</w:t>
-      </w:r>
-    </w:p>
-    <w:p>
+      <w:r>
+        <w:rPr>
+          <w:b/>
+        </w:rPr>
+        <w:tab/>
+      </w:r>
+    </w:p>
+    <w:p>
+      <w:pPr>
+        <w:rPr>
+          <w:b/>
+        </w:rPr>
+      </w:pPr>
       <w:r>
         <w:rPr>
           <w:noProof/>
         </w:rPr>
-        <w:lastRenderedPageBreak/>
         <w:drawing>
-          <wp:inline distT="0" distB="0" distL="0" distR="0" wp14:anchorId="3CBBE261" wp14:editId="0960B16B">
-            <wp:extent cx="5943600" cy="4034155"/>
-            <wp:effectExtent l="0" t="0" r="0" b="4445"/>
-            <wp:docPr id="6" name="Picture 6"/>
+          <wp:inline distT="0" distB="0" distL="0" distR="0" wp14:anchorId="1FB0912C" wp14:editId="237F9215">
+            <wp:extent cx="4486275" cy="438150"/>
+            <wp:effectExtent l="0" t="0" r="9525" b="0"/>
+            <wp:docPr id="12" name="Picture 12"/>
             <wp:cNvGraphicFramePr>
               <a:graphicFrameLocks xmlns:a="http://schemas.openxmlformats.org/drawingml/2006/main" noChangeAspect="1"/>
             </wp:cNvGraphicFramePr>
@@ -792,7 +696,7 @@
                   <pic:spPr>
                     <a:xfrm>
                       <a:off x="0" y="0"/>
-                      <a:ext cx="5943600" cy="4034155"/>
+                      <a:ext cx="4486275" cy="438150"/>
                     </a:xfrm>
                     <a:prstGeom prst="rect">
                       <a:avLst/>
@@ -806,15 +710,69 @@
       </w:r>
     </w:p>
     <w:p>
+      <w:pPr>
+        <w:rPr>
+          <w:b/>
+        </w:rPr>
+      </w:pPr>
+    </w:p>
+    <w:p>
+      <w:pPr>
+        <w:rPr>
+          <w:rFonts w:ascii="Segoe UI" w:hAnsi="Segoe UI" w:cs="Segoe UI"/>
+          <w:color w:val="D1D5DB"/>
+          <w:shd w:val="clear" w:color="auto" w:fill="444654"/>
+        </w:rPr>
+      </w:pPr>
+      <w:r>
+        <w:rPr>
+          <w:b/>
+        </w:rPr>
+        <w:t xml:space="preserve">Schemas: </w:t>
+      </w:r>
+      <w:r>
+        <w:t>In MongoDB, the schema is like a set of flexible rules for how your data can be stored. Unlike traditional databases with fixed tables, MongoDB lets you store data without a strict structure. This flexibility makes it easier to adapt to changing data needs in your applications</w:t>
+      </w:r>
+    </w:p>
+    <w:p>
+      <w:r>
+        <w:rPr>
+          <w:b/>
+        </w:rPr>
+        <w:t>Model:</w:t>
+      </w:r>
+      <w:r>
+        <w:t xml:space="preserve"> </w:t>
+      </w:r>
+      <w:r>
+        <w:t>In MongoDB, a "model" is like a blueprint for how you want to store and organize your data. It describes what kinds of information you expect to find in your database, such as the names and types of data fields (like name, age, email). Think of it as a template that helps you work with your data in a more organized way. This model is typically used in programming when you want to interact with MongoDB using code</w:t>
+      </w:r>
+    </w:p>
+    <w:p/>
+    <w:p>
+      <w:pPr>
+        <w:rPr>
+          <w:b/>
+        </w:rPr>
+      </w:pPr>
+      <w:r>
+        <w:rPr>
+          <w:b/>
+        </w:rPr>
+        <w:t>Comparison operator:</w:t>
+      </w:r>
+    </w:p>
+    <w:p>
       <w:r>
         <w:rPr>
           <w:noProof/>
         </w:rPr>
+        <w:lastRenderedPageBreak/>
         <w:drawing>
-          <wp:inline distT="0" distB="0" distL="0" distR="0" wp14:anchorId="16CB0D35" wp14:editId="020C8BDC">
-            <wp:extent cx="3829050" cy="1257300"/>
-            <wp:effectExtent l="0" t="0" r="0" b="0"/>
-            <wp:docPr id="13" name="Picture 13"/>
+          <wp:inline distT="0" distB="0" distL="0" distR="0" wp14:anchorId="3CBBE261" wp14:editId="0960B16B">
+            <wp:extent cx="5943600" cy="4034155"/>
+            <wp:effectExtent l="0" t="0" r="0" b="4445"/>
+            <wp:docPr id="6" name="Picture 6"/>
             <wp:cNvGraphicFramePr>
               <a:graphicFrameLocks xmlns:a="http://schemas.openxmlformats.org/drawingml/2006/main" noChangeAspect="1"/>
             </wp:cNvGraphicFramePr>
@@ -834,7 +792,7 @@
                   <pic:spPr>
                     <a:xfrm>
                       <a:off x="0" y="0"/>
-                      <a:ext cx="3829050" cy="1257300"/>
+                      <a:ext cx="5943600" cy="4034155"/>
                     </a:xfrm>
                     <a:prstGeom prst="rect">
                       <a:avLst/>
@@ -847,36 +805,16 @@
         </w:drawing>
       </w:r>
     </w:p>
-    <w:p/>
-    <w:p>
-      <w:pPr>
-        <w:rPr>
-          <w:b/>
-        </w:rPr>
-      </w:pPr>
-      <w:r>
-        <w:rPr>
-          <w:b/>
-        </w:rPr>
-        <w:t>Logical operator:</w:t>
-      </w:r>
-    </w:p>
-    <w:p>
-      <w:pPr>
-        <w:rPr>
-          <w:b/>
-        </w:rPr>
-      </w:pPr>
+    <w:p>
       <w:r>
         <w:rPr>
           <w:noProof/>
         </w:rPr>
-        <w:lastRenderedPageBreak/>
         <w:drawing>
-          <wp:inline distT="0" distB="0" distL="0" distR="0" wp14:anchorId="2F47BE81" wp14:editId="65514B5A">
-            <wp:extent cx="5819775" cy="2533650"/>
-            <wp:effectExtent l="0" t="0" r="9525" b="0"/>
-            <wp:docPr id="8" name="Picture 8"/>
+          <wp:inline distT="0" distB="0" distL="0" distR="0" wp14:anchorId="16CB0D35" wp14:editId="020C8BDC">
+            <wp:extent cx="3829050" cy="1257300"/>
+            <wp:effectExtent l="0" t="0" r="0" b="0"/>
+            <wp:docPr id="13" name="Picture 13"/>
             <wp:cNvGraphicFramePr>
               <a:graphicFrameLocks xmlns:a="http://schemas.openxmlformats.org/drawingml/2006/main" noChangeAspect="1"/>
             </wp:cNvGraphicFramePr>
@@ -896,7 +834,7 @@
                   <pic:spPr>
                     <a:xfrm>
                       <a:off x="0" y="0"/>
-                      <a:ext cx="5819775" cy="2533650"/>
+                      <a:ext cx="3829050" cy="1257300"/>
                     </a:xfrm>
                     <a:prstGeom prst="rect">
                       <a:avLst/>
@@ -909,12 +847,19 @@
         </w:drawing>
       </w:r>
     </w:p>
-    <w:p>
-      <w:pPr>
-        <w:rPr>
-          <w:b/>
-        </w:rPr>
-      </w:pPr>
+    <w:p/>
+    <w:p>
+      <w:pPr>
+        <w:rPr>
+          <w:b/>
+        </w:rPr>
+      </w:pPr>
+      <w:r>
+        <w:rPr>
+          <w:b/>
+        </w:rPr>
+        <w:t>Logical operator:</w:t>
+      </w:r>
     </w:p>
     <w:p>
       <w:pPr>
@@ -926,11 +871,12 @@
         <w:rPr>
           <w:noProof/>
         </w:rPr>
+        <w:lastRenderedPageBreak/>
         <w:drawing>
-          <wp:inline distT="0" distB="0" distL="0" distR="0" wp14:anchorId="68A1CA8F" wp14:editId="7634ACE6">
-            <wp:extent cx="4962525" cy="1676400"/>
+          <wp:inline distT="0" distB="0" distL="0" distR="0" wp14:anchorId="2F47BE81" wp14:editId="65514B5A">
+            <wp:extent cx="5819775" cy="2533650"/>
             <wp:effectExtent l="0" t="0" r="9525" b="0"/>
-            <wp:docPr id="14" name="Picture 14"/>
+            <wp:docPr id="8" name="Picture 8"/>
             <wp:cNvGraphicFramePr>
               <a:graphicFrameLocks xmlns:a="http://schemas.openxmlformats.org/drawingml/2006/main" noChangeAspect="1"/>
             </wp:cNvGraphicFramePr>
@@ -950,6 +896,60 @@
                   <pic:spPr>
                     <a:xfrm>
                       <a:off x="0" y="0"/>
+                      <a:ext cx="5819775" cy="2533650"/>
+                    </a:xfrm>
+                    <a:prstGeom prst="rect">
+                      <a:avLst/>
+                    </a:prstGeom>
+                  </pic:spPr>
+                </pic:pic>
+              </a:graphicData>
+            </a:graphic>
+          </wp:inline>
+        </w:drawing>
+      </w:r>
+    </w:p>
+    <w:p>
+      <w:pPr>
+        <w:rPr>
+          <w:b/>
+        </w:rPr>
+      </w:pPr>
+    </w:p>
+    <w:p>
+      <w:pPr>
+        <w:rPr>
+          <w:b/>
+        </w:rPr>
+      </w:pPr>
+      <w:r>
+        <w:rPr>
+          <w:noProof/>
+        </w:rPr>
+        <w:drawing>
+          <wp:inline distT="0" distB="0" distL="0" distR="0" wp14:anchorId="68A1CA8F" wp14:editId="7634ACE6">
+            <wp:extent cx="4962525" cy="1676400"/>
+            <wp:effectExtent l="0" t="0" r="9525" b="0"/>
+            <wp:docPr id="14" name="Picture 14"/>
+            <wp:cNvGraphicFramePr>
+              <a:graphicFrameLocks xmlns:a="http://schemas.openxmlformats.org/drawingml/2006/main" noChangeAspect="1"/>
+            </wp:cNvGraphicFramePr>
+            <a:graphic xmlns:a="http://schemas.openxmlformats.org/drawingml/2006/main">
+              <a:graphicData uri="http://schemas.openxmlformats.org/drawingml/2006/picture">
+                <pic:pic xmlns:pic="http://schemas.openxmlformats.org/drawingml/2006/picture">
+                  <pic:nvPicPr>
+                    <pic:cNvPr id="1" name=""/>
+                    <pic:cNvPicPr/>
+                  </pic:nvPicPr>
+                  <pic:blipFill>
+                    <a:blip r:embed="rId18"/>
+                    <a:stretch>
+                      <a:fillRect/>
+                    </a:stretch>
+                  </pic:blipFill>
+                  <pic:spPr>
+                    <a:xfrm>
+                      <a:off x="0" y="0"/>
                       <a:ext cx="4962525" cy="1676400"/>
                     </a:xfrm>
                     <a:prstGeom prst="rect">
@@ -962,6 +962,31 @@
           </wp:inline>
         </w:drawing>
       </w:r>
+    </w:p>
+    <w:p>
+      <w:pPr>
+        <w:rPr>
+          <w:b/>
+        </w:rPr>
+      </w:pPr>
+    </w:p>
+    <w:p>
+      <w:pPr>
+        <w:pStyle w:val="ListParagraph"/>
+        <w:numPr>
+          <w:ilvl w:val="0"/>
+          <w:numId w:val="1"/>
+        </w:numPr>
+        <w:rPr>
+          <w:b/>
+        </w:rPr>
+      </w:pPr>
+      <w:r>
+        <w:rPr>
+          <w:b/>
+        </w:rPr>
+        <w:t>Unique option is not a validator in mongodb</w:t>
+      </w:r>
       <w:bookmarkStart w:id="0" w:name="_GoBack"/>
       <w:bookmarkEnd w:id="0"/>
     </w:p>
@@ -973,6 +998,127 @@
     </w:sectPr>
   </w:body>
 </w:document>
+</file>
+
+<file path=word/numbering.xml><?xml version="1.0" encoding="utf-8"?>
+<w:numbering xmlns:wpc="http://schemas.microsoft.com/office/word/2010/wordprocessingCanvas" xmlns:cx="http://schemas.microsoft.com/office/drawing/2014/chartex" xmlns:cx1="http://schemas.microsoft.com/office/drawing/2015/9/8/chartex" xmlns:mc="http://schemas.openxmlformats.org/markup-compatibility/2006" xmlns:o="urn:schemas-microsoft-com:office:office" xmlns:r="http://schemas.openxmlformats.org/officeDocument/2006/relationships" xmlns:m="http://schemas.openxmlformats.org/officeDocument/2006/math" xmlns:v="urn:schemas-microsoft-com:vml" xmlns:wp14="http://schemas.microsoft.com/office/word/2010/wordprocessingDrawing" xmlns:wp="http://schemas.openxmlformats.org/drawingml/2006/wordprocessingDrawing" xmlns:w10="urn:schemas-microsoft-com:office:word" xmlns:w="http://schemas.openxmlformats.org/wordprocessingml/2006/main" xmlns:w14="http://schemas.microsoft.com/office/word/2010/wordml" xmlns:w15="http://schemas.microsoft.com/office/word/2012/wordml" xmlns:w16se="http://schemas.microsoft.com/office/word/2015/wordml/symex" xmlns:wpg="http://schemas.microsoft.com/office/word/2010/wordprocessingGroup" xmlns:wpi="http://schemas.microsoft.com/office/word/2010/wordprocessingInk" xmlns:wne="http://schemas.microsoft.com/office/word/2006/wordml" xmlns:wps="http://schemas.microsoft.com/office/word/2010/wordprocessingShape" mc:Ignorable="w14 w15 w16se wp14">
+  <w:abstractNum w:abstractNumId="0" w15:restartNumberingAfterBreak="0">
+    <w:nsid w:val="70AB1F9E"/>
+    <w:multiLevelType w:val="hybridMultilevel"/>
+    <w:tmpl w:val="57BC3C02"/>
+    <w:lvl w:ilvl="0" w:tplc="04090001">
+      <w:start w:val="1"/>
+      <w:numFmt w:val="bullet"/>
+      <w:lvlText w:val=""/>
+      <w:lvlJc w:val="left"/>
+      <w:pPr>
+        <w:ind w:left="720" w:hanging="360"/>
+      </w:pPr>
+      <w:rPr>
+        <w:rFonts w:ascii="Symbol" w:hAnsi="Symbol" w:hint="default"/>
+      </w:rPr>
+    </w:lvl>
+    <w:lvl w:ilvl="1" w:tplc="04090003" w:tentative="1">
+      <w:start w:val="1"/>
+      <w:numFmt w:val="bullet"/>
+      <w:lvlText w:val="o"/>
+      <w:lvlJc w:val="left"/>
+      <w:pPr>
+        <w:ind w:left="1440" w:hanging="360"/>
+      </w:pPr>
+      <w:rPr>
+        <w:rFonts w:ascii="Courier New" w:hAnsi="Courier New" w:cs="Courier New" w:hint="default"/>
+      </w:rPr>
+    </w:lvl>
+    <w:lvl w:ilvl="2" w:tplc="04090005" w:tentative="1">
+      <w:start w:val="1"/>
+      <w:numFmt w:val="bullet"/>
+      <w:lvlText w:val=""/>
+      <w:lvlJc w:val="left"/>
+      <w:pPr>
+        <w:ind w:left="2160" w:hanging="360"/>
+      </w:pPr>
+      <w:rPr>
+        <w:rFonts w:ascii="Wingdings" w:hAnsi="Wingdings" w:hint="default"/>
+      </w:rPr>
+    </w:lvl>
+    <w:lvl w:ilvl="3" w:tplc="04090001" w:tentative="1">
+      <w:start w:val="1"/>
+      <w:numFmt w:val="bullet"/>
+      <w:lvlText w:val=""/>
+      <w:lvlJc w:val="left"/>
+      <w:pPr>
+        <w:ind w:left="2880" w:hanging="360"/>
+      </w:pPr>
+      <w:rPr>
+        <w:rFonts w:ascii="Symbol" w:hAnsi="Symbol" w:hint="default"/>
+      </w:rPr>
+    </w:lvl>
+    <w:lvl w:ilvl="4" w:tplc="04090003" w:tentative="1">
+      <w:start w:val="1"/>
+      <w:numFmt w:val="bullet"/>
+      <w:lvlText w:val="o"/>
+      <w:lvlJc w:val="left"/>
+      <w:pPr>
+        <w:ind w:left="3600" w:hanging="360"/>
+      </w:pPr>
+      <w:rPr>
+        <w:rFonts w:ascii="Courier New" w:hAnsi="Courier New" w:cs="Courier New" w:hint="default"/>
+      </w:rPr>
+    </w:lvl>
+    <w:lvl w:ilvl="5" w:tplc="04090005" w:tentative="1">
+      <w:start w:val="1"/>
+      <w:numFmt w:val="bullet"/>
+      <w:lvlText w:val=""/>
+      <w:lvlJc w:val="left"/>
+      <w:pPr>
+        <w:ind w:left="4320" w:hanging="360"/>
+      </w:pPr>
+      <w:rPr>
+        <w:rFonts w:ascii="Wingdings" w:hAnsi="Wingdings" w:hint="default"/>
+      </w:rPr>
+    </w:lvl>
+    <w:lvl w:ilvl="6" w:tplc="04090001" w:tentative="1">
+      <w:start w:val="1"/>
+      <w:numFmt w:val="bullet"/>
+      <w:lvlText w:val=""/>
+      <w:lvlJc w:val="left"/>
+      <w:pPr>
+        <w:ind w:left="5040" w:hanging="360"/>
+      </w:pPr>
+      <w:rPr>
+        <w:rFonts w:ascii="Symbol" w:hAnsi="Symbol" w:hint="default"/>
+      </w:rPr>
+    </w:lvl>
+    <w:lvl w:ilvl="7" w:tplc="04090003" w:tentative="1">
+      <w:start w:val="1"/>
+      <w:numFmt w:val="bullet"/>
+      <w:lvlText w:val="o"/>
+      <w:lvlJc w:val="left"/>
+      <w:pPr>
+        <w:ind w:left="5760" w:hanging="360"/>
+      </w:pPr>
+      <w:rPr>
+        <w:rFonts w:ascii="Courier New" w:hAnsi="Courier New" w:cs="Courier New" w:hint="default"/>
+      </w:rPr>
+    </w:lvl>
+    <w:lvl w:ilvl="8" w:tplc="04090005" w:tentative="1">
+      <w:start w:val="1"/>
+      <w:numFmt w:val="bullet"/>
+      <w:lvlText w:val=""/>
+      <w:lvlJc w:val="left"/>
+      <w:pPr>
+        <w:ind w:left="6480" w:hanging="360"/>
+      </w:pPr>
+      <w:rPr>
+        <w:rFonts w:ascii="Wingdings" w:hAnsi="Wingdings" w:hint="default"/>
+      </w:rPr>
+    </w:lvl>
+  </w:abstractNum>
+  <w:num w:numId="1">
+    <w:abstractNumId w:val="0"/>
+  </w:num>
+</w:numbering>
 </file>
 
 <file path=word/styles.xml><?xml version="1.0" encoding="utf-8"?>
@@ -1396,6 +1542,17 @@
     <w:semiHidden/>
     <w:unhideWhenUsed/>
   </w:style>
+  <w:style w:type="paragraph" w:styleId="ListParagraph">
+    <w:name w:val="List Paragraph"/>
+    <w:basedOn w:val="Normal"/>
+    <w:uiPriority w:val="34"/>
+    <w:qFormat/>
+    <w:rsid w:val="00A87E97"/>
+    <w:pPr>
+      <w:ind w:left="720"/>
+      <w:contextualSpacing/>
+    </w:pPr>
+  </w:style>
 </w:styles>
 </file>
 

</xml_diff>